<commit_message>
Test mise en place Branche
</commit_message>
<xml_diff>
--- a/TransferFile.docx
+++ b/TransferFile.docx
@@ -20,12 +20,6 @@
         <w:t>Récupérer les fichiers</w:t>
       </w:r>
     </w:p>
-    <w:p/>
-    <w:p>
-      <w:r>
-        <w:t xml:space="preserve">Serveur : </w:t>
-      </w:r>
-    </w:p>
     <w:p>
       <w:pPr>
         <w:pStyle w:val="Paragraphedeliste"/>
@@ -35,15 +29,13 @@
         </w:numPr>
       </w:pPr>
       <w:r>
-        <w:t xml:space="preserve">Créer un dossier </w:t>
-      </w:r>
-      <w:proofErr w:type="spellStart"/>
-      <w:r>
-        <w:t>Upload</w:t>
-      </w:r>
-      <w:proofErr w:type="spellEnd"/>
-      <w:r>
-        <w:t xml:space="preserve"> qui contiendra Tout les dossiers utilisateurs</w:t>
+        <w:t>Chiffrer</w:t>
+      </w:r>
+    </w:p>
+    <w:p/>
+    <w:p>
+      <w:r>
+        <w:t xml:space="preserve">Serveur : </w:t>
       </w:r>
     </w:p>
     <w:p>
@@ -55,23 +47,19 @@
         </w:numPr>
       </w:pPr>
       <w:r>
-        <w:t>Chaque dossier utilisateur nommer par « </w:t>
-      </w:r>
-      <w:proofErr w:type="spellStart"/>
-      <w:r>
-        <w:t>nom_prénom_id</w:t>
-      </w:r>
-      <w:proofErr w:type="spellEnd"/>
-      <w:r>
-        <w:t xml:space="preserve"> » contiendra les fichiers </w:t>
-      </w:r>
-      <w:proofErr w:type="spellStart"/>
-      <w:r>
-        <w:t>uploaders</w:t>
-      </w:r>
-      <w:proofErr w:type="spellEnd"/>
-      <w:r>
-        <w:t xml:space="preserve"> </w:t>
+        <w:t>Créer un dossier Upload qui contiendra Tout les dossiers utilisateurs</w:t>
+      </w:r>
+    </w:p>
+    <w:p>
+      <w:pPr>
+        <w:pStyle w:val="Paragraphedeliste"/>
+        <w:numPr>
+          <w:ilvl w:val="0"/>
+          <w:numId w:val="1"/>
+        </w:numPr>
+      </w:pPr>
+      <w:r>
+        <w:t xml:space="preserve">Chaque dossier utilisateur nommer par « nom_prénom_id » contiendra les fichiers uploaders </w:t>
       </w:r>
     </w:p>
     <w:p>

</xml_diff>